<commit_message>
the 0.2 version of the specification of notifications
</commit_message>
<xml_diff>
--- a/SVNavigatoru-Maven/docs/Notifikace - cenova kalkulace.docx
+++ b/SVNavigatoru-Maven/docs/Notifikace - cenova kalkulace.docx
@@ -61,7 +61,19 @@
         <w:rPr>
           <w:lang w:val="cs-CZ"/>
         </w:rPr>
-        <w:t>324: lehke</w:t>
+        <w:t>32</w:t>
+      </w:r>
+      <w:r>
+        <w:rPr>
+          <w:lang w:val="cs-CZ"/>
+        </w:rPr>
+        <w:t>5</w:t>
+      </w:r>
+      <w:r>
+        <w:rPr>
+          <w:lang w:val="cs-CZ"/>
+        </w:rPr>
+        <w:t>: lehke</w:t>
       </w:r>
     </w:p>
     <w:p>
@@ -74,7 +86,13 @@
         <w:rPr>
           <w:lang w:val="cs-CZ"/>
         </w:rPr>
-        <w:t>UC-325</w:t>
+        <w:t>UC-32</w:t>
+      </w:r>
+      <w:r>
+        <w:rPr>
+          <w:lang w:val="cs-CZ"/>
+        </w:rPr>
+        <w:t>6</w:t>
       </w:r>
       <w:r>
         <w:rPr>
@@ -93,7 +111,7 @@
         <w:rPr>
           <w:lang w:val="cs-CZ"/>
         </w:rPr>
-        <w:t>UC-326</w:t>
+        <w:t>UC-327</w:t>
       </w:r>
       <w:r>
         <w:rPr>
@@ -108,11 +126,145 @@
           <w:lang w:val="cs-CZ"/>
         </w:rPr>
       </w:pPr>
-      <w:r>
-        <w:rPr>
-          <w:lang w:val="cs-CZ"/>
-        </w:rPr>
-        <w:t>4*L + 2*S + 1*T = 2,5*T = 2,5*</w:t>
+    </w:p>
+    <w:p>
+      <w:pPr>
+        <w:rPr>
+          <w:lang w:val="cs-CZ"/>
+        </w:rPr>
+      </w:pPr>
+      <w:r>
+        <w:rPr>
+          <w:lang w:val="cs-CZ"/>
+        </w:rPr>
+        <w:t>1T = 2S = 8L</w:t>
+      </w:r>
+    </w:p>
+    <w:p>
+      <w:pPr>
+        <w:rPr>
+          <w:lang w:val="cs-CZ"/>
+        </w:rPr>
+      </w:pPr>
+      <w:r>
+        <w:rPr>
+          <w:lang w:val="cs-CZ"/>
+        </w:rPr>
+        <w:t xml:space="preserve">5 </w:t>
+      </w:r>
+      <w:r>
+        <w:rPr>
+          <w:lang w:val="cs-CZ"/>
+        </w:rPr>
+        <w:t>*</w:t>
+      </w:r>
+      <w:r>
+        <w:rPr>
+          <w:lang w:val="cs-CZ"/>
+        </w:rPr>
+        <w:t xml:space="preserve"> </w:t>
+      </w:r>
+      <w:r>
+        <w:rPr>
+          <w:lang w:val="cs-CZ"/>
+        </w:rPr>
+        <w:t>L + 2</w:t>
+      </w:r>
+      <w:r>
+        <w:rPr>
+          <w:lang w:val="cs-CZ"/>
+        </w:rPr>
+        <w:t xml:space="preserve"> </w:t>
+      </w:r>
+      <w:r>
+        <w:rPr>
+          <w:lang w:val="cs-CZ"/>
+        </w:rPr>
+        <w:t>*</w:t>
+      </w:r>
+      <w:r>
+        <w:rPr>
+          <w:lang w:val="cs-CZ"/>
+        </w:rPr>
+        <w:t xml:space="preserve"> </w:t>
+      </w:r>
+      <w:r>
+        <w:rPr>
+          <w:lang w:val="cs-CZ"/>
+        </w:rPr>
+        <w:t>S + 1</w:t>
+      </w:r>
+      <w:r>
+        <w:rPr>
+          <w:lang w:val="cs-CZ"/>
+        </w:rPr>
+        <w:t xml:space="preserve"> </w:t>
+      </w:r>
+      <w:r>
+        <w:rPr>
+          <w:lang w:val="cs-CZ"/>
+        </w:rPr>
+        <w:t>*</w:t>
+      </w:r>
+      <w:r>
+        <w:rPr>
+          <w:lang w:val="cs-CZ"/>
+        </w:rPr>
+        <w:t xml:space="preserve"> </w:t>
+      </w:r>
+      <w:r>
+        <w:rPr>
+          <w:lang w:val="cs-CZ"/>
+        </w:rPr>
+        <w:t>T = 2,</w:t>
+      </w:r>
+      <w:r>
+        <w:rPr>
+          <w:lang w:val="cs-CZ"/>
+        </w:rPr>
+        <w:t xml:space="preserve">625 </w:t>
+      </w:r>
+      <w:r>
+        <w:rPr>
+          <w:lang w:val="cs-CZ"/>
+        </w:rPr>
+        <w:t>*</w:t>
+      </w:r>
+      <w:r>
+        <w:rPr>
+          <w:lang w:val="cs-CZ"/>
+        </w:rPr>
+        <w:t xml:space="preserve"> </w:t>
+      </w:r>
+      <w:r>
+        <w:rPr>
+          <w:lang w:val="cs-CZ"/>
+        </w:rPr>
+        <w:t>T = 2,</w:t>
+      </w:r>
+      <w:r>
+        <w:rPr>
+          <w:lang w:val="cs-CZ"/>
+        </w:rPr>
+        <w:t>625</w:t>
+      </w:r>
+      <w:r>
+        <w:rPr>
+          <w:lang w:val="cs-CZ"/>
+        </w:rPr>
+        <w:t xml:space="preserve"> </w:t>
+      </w:r>
+      <w:r>
+        <w:rPr>
+          <w:lang w:val="cs-CZ"/>
+        </w:rPr>
+        <w:t>*</w:t>
+      </w:r>
+      <w:r>
+        <w:rPr>
+          <w:lang w:val="cs-CZ"/>
+        </w:rPr>
+        <w:t xml:space="preserve"> </w:t>
       </w:r>
       <w:r>
         <w:rPr>
@@ -126,20 +278,32 @@
         </w:rPr>
         <w:t xml:space="preserve">00 = </w:t>
       </w:r>
-      <w:r>
-        <w:rPr>
-          <w:lang w:val="cs-CZ"/>
-        </w:rPr>
-        <w:t>7500</w:t>
-      </w:r>
-      <w:r>
-        <w:rPr>
-          <w:lang w:val="cs-CZ"/>
-        </w:rPr>
-        <w:t xml:space="preserve"> CZK</w:t>
-      </w:r>
       <w:bookmarkStart w:id="0" w:name="_GoBack"/>
+      <w:r>
+        <w:rPr>
+          <w:lang w:val="cs-CZ"/>
+        </w:rPr>
+        <w:t>7</w:t>
+      </w:r>
+      <w:r>
+        <w:rPr>
+          <w:lang w:val="cs-CZ"/>
+        </w:rPr>
+        <w:t>875</w:t>
+      </w:r>
+      <w:r>
+        <w:rPr>
+          <w:lang w:val="cs-CZ"/>
+        </w:rPr>
+        <w:t xml:space="preserve"> </w:t>
+      </w:r>
       <w:bookmarkEnd w:id="0"/>
+      <w:r>
+        <w:rPr>
+          <w:lang w:val="cs-CZ"/>
+        </w:rPr>
+        <w:t>CZK</w:t>
+      </w:r>
     </w:p>
     <w:sectPr>
       <w:footerReference w:type="default" r:id="rId10"/>
@@ -197,7 +361,7 @@
     <w:sdtContent>
       <w:p>
         <w:pPr>
-          <w:pStyle w:val="Fuzeile"/>
+          <w:pStyle w:val="Footer"/>
           <w:jc w:val="center"/>
         </w:pPr>
         <w:r>
@@ -530,7 +694,7 @@
     <w:lsdException w:name="Bibliography" w:uiPriority="37"/>
     <w:lsdException w:name="TOC Heading" w:uiPriority="39" w:qFormat="1"/>
   </w:latentStyles>
-  <w:style w:type="paragraph" w:default="1" w:styleId="Standard">
+  <w:style w:type="paragraph" w:default="1" w:styleId="Normal">
     <w:name w:val="Normal"/>
     <w:qFormat/>
     <w:rsid w:val="00AA6E85"/>
@@ -538,11 +702,11 @@
       <w:jc w:val="both"/>
     </w:pPr>
   </w:style>
-  <w:style w:type="paragraph" w:styleId="berschrift1">
+  <w:style w:type="paragraph" w:styleId="Heading1">
     <w:name w:val="heading 1"/>
-    <w:basedOn w:val="Standard"/>
-    <w:next w:val="Standard"/>
-    <w:link w:val="berschrift1Zchn"/>
+    <w:basedOn w:val="Normal"/>
+    <w:next w:val="Normal"/>
+    <w:link w:val="Heading1Char"/>
     <w:uiPriority w:val="9"/>
     <w:qFormat/>
     <w:rsid w:val="001E3F08"/>
@@ -561,11 +725,11 @@
       <w:szCs w:val="28"/>
     </w:rPr>
   </w:style>
-  <w:style w:type="paragraph" w:styleId="berschrift2">
+  <w:style w:type="paragraph" w:styleId="Heading2">
     <w:name w:val="heading 2"/>
-    <w:basedOn w:val="Standard"/>
-    <w:next w:val="Standard"/>
-    <w:link w:val="berschrift2Zchn"/>
+    <w:basedOn w:val="Normal"/>
+    <w:next w:val="Normal"/>
+    <w:link w:val="Heading2Char"/>
     <w:uiPriority w:val="9"/>
     <w:unhideWhenUsed/>
     <w:qFormat/>
@@ -585,11 +749,11 @@
       <w:szCs w:val="26"/>
     </w:rPr>
   </w:style>
-  <w:style w:type="paragraph" w:styleId="berschrift3">
+  <w:style w:type="paragraph" w:styleId="Heading3">
     <w:name w:val="heading 3"/>
-    <w:basedOn w:val="Standard"/>
-    <w:next w:val="Standard"/>
-    <w:link w:val="berschrift3Zchn"/>
+    <w:basedOn w:val="Normal"/>
+    <w:next w:val="Normal"/>
+    <w:link w:val="Heading3Char"/>
     <w:uiPriority w:val="9"/>
     <w:unhideWhenUsed/>
     <w:qFormat/>
@@ -607,11 +771,11 @@
       <w:color w:val="4F81BD" w:themeColor="accent1"/>
     </w:rPr>
   </w:style>
-  <w:style w:type="paragraph" w:styleId="berschrift4">
+  <w:style w:type="paragraph" w:styleId="Heading4">
     <w:name w:val="heading 4"/>
-    <w:basedOn w:val="Standard"/>
-    <w:next w:val="Standard"/>
-    <w:link w:val="berschrift4Zchn"/>
+    <w:basedOn w:val="Normal"/>
+    <w:next w:val="Normal"/>
+    <w:link w:val="Heading4Char"/>
     <w:uiPriority w:val="9"/>
     <w:unhideWhenUsed/>
     <w:qFormat/>
@@ -631,13 +795,13 @@
       <w:color w:val="4F81BD" w:themeColor="accent1"/>
     </w:rPr>
   </w:style>
-  <w:style w:type="character" w:default="1" w:styleId="Absatz-Standardschriftart">
+  <w:style w:type="character" w:default="1" w:styleId="DefaultParagraphFont">
     <w:name w:val="Default Paragraph Font"/>
     <w:uiPriority w:val="1"/>
     <w:semiHidden/>
     <w:unhideWhenUsed/>
   </w:style>
-  <w:style w:type="table" w:default="1" w:styleId="NormaleTabelle">
+  <w:style w:type="table" w:default="1" w:styleId="TableNormal">
     <w:name w:val="Normal Table"/>
     <w:uiPriority w:val="99"/>
     <w:semiHidden/>
@@ -652,16 +816,16 @@
       </w:tblCellMar>
     </w:tblPr>
   </w:style>
-  <w:style w:type="numbering" w:default="1" w:styleId="KeineListe">
+  <w:style w:type="numbering" w:default="1" w:styleId="NoList">
     <w:name w:val="No List"/>
     <w:uiPriority w:val="99"/>
     <w:semiHidden/>
     <w:unhideWhenUsed/>
   </w:style>
-  <w:style w:type="paragraph" w:styleId="Kopfzeile">
+  <w:style w:type="paragraph" w:styleId="Header">
     <w:name w:val="header"/>
-    <w:basedOn w:val="Standard"/>
-    <w:link w:val="KopfzeileZchn"/>
+    <w:basedOn w:val="Normal"/>
+    <w:link w:val="HeaderChar"/>
     <w:uiPriority w:val="99"/>
     <w:unhideWhenUsed/>
     <w:rsid w:val="00063784"/>
@@ -673,17 +837,17 @@
       <w:spacing w:after="0" w:line="240" w:lineRule="auto"/>
     </w:pPr>
   </w:style>
-  <w:style w:type="character" w:customStyle="1" w:styleId="KopfzeileZchn">
-    <w:name w:val="Kopfzeile Zchn"/>
-    <w:basedOn w:val="Absatz-Standardschriftart"/>
-    <w:link w:val="Kopfzeile"/>
+  <w:style w:type="character" w:customStyle="1" w:styleId="HeaderChar">
+    <w:name w:val="Header Char"/>
+    <w:basedOn w:val="DefaultParagraphFont"/>
+    <w:link w:val="Header"/>
     <w:uiPriority w:val="99"/>
     <w:rsid w:val="00063784"/>
   </w:style>
-  <w:style w:type="paragraph" w:styleId="Fuzeile">
+  <w:style w:type="paragraph" w:styleId="Footer">
     <w:name w:val="footer"/>
-    <w:basedOn w:val="Standard"/>
-    <w:link w:val="FuzeileZchn"/>
+    <w:basedOn w:val="Normal"/>
+    <w:link w:val="FooterChar"/>
     <w:uiPriority w:val="99"/>
     <w:unhideWhenUsed/>
     <w:rsid w:val="00063784"/>
@@ -695,17 +859,17 @@
       <w:spacing w:after="0" w:line="240" w:lineRule="auto"/>
     </w:pPr>
   </w:style>
-  <w:style w:type="character" w:customStyle="1" w:styleId="FuzeileZchn">
-    <w:name w:val="Fußzeile Zchn"/>
-    <w:basedOn w:val="Absatz-Standardschriftart"/>
-    <w:link w:val="Fuzeile"/>
+  <w:style w:type="character" w:customStyle="1" w:styleId="FooterChar">
+    <w:name w:val="Footer Char"/>
+    <w:basedOn w:val="DefaultParagraphFont"/>
+    <w:link w:val="Footer"/>
     <w:uiPriority w:val="99"/>
     <w:rsid w:val="00063784"/>
   </w:style>
-  <w:style w:type="paragraph" w:styleId="Sprechblasentext">
+  <w:style w:type="paragraph" w:styleId="BalloonText">
     <w:name w:val="Balloon Text"/>
-    <w:basedOn w:val="Standard"/>
-    <w:link w:val="SprechblasentextZchn"/>
+    <w:basedOn w:val="Normal"/>
+    <w:link w:val="BalloonTextChar"/>
     <w:uiPriority w:val="99"/>
     <w:semiHidden/>
     <w:unhideWhenUsed/>
@@ -719,10 +883,10 @@
       <w:szCs w:val="16"/>
     </w:rPr>
   </w:style>
-  <w:style w:type="character" w:customStyle="1" w:styleId="SprechblasentextZchn">
-    <w:name w:val="Sprechblasentext Zchn"/>
-    <w:basedOn w:val="Absatz-Standardschriftart"/>
-    <w:link w:val="Sprechblasentext"/>
+  <w:style w:type="character" w:customStyle="1" w:styleId="BalloonTextChar">
+    <w:name w:val="Balloon Text Char"/>
+    <w:basedOn w:val="DefaultParagraphFont"/>
+    <w:link w:val="BalloonText"/>
     <w:uiPriority w:val="99"/>
     <w:semiHidden/>
     <w:rsid w:val="00063784"/>
@@ -732,17 +896,17 @@
       <w:szCs w:val="16"/>
     </w:rPr>
   </w:style>
-  <w:style w:type="character" w:styleId="Zeilennummer">
+  <w:style w:type="character" w:styleId="LineNumber">
     <w:name w:val="line number"/>
-    <w:basedOn w:val="Absatz-Standardschriftart"/>
+    <w:basedOn w:val="DefaultParagraphFont"/>
     <w:uiPriority w:val="99"/>
     <w:semiHidden/>
     <w:unhideWhenUsed/>
     <w:rsid w:val="00063784"/>
   </w:style>
-  <w:style w:type="paragraph" w:styleId="KeinLeerraum">
+  <w:style w:type="paragraph" w:styleId="NoSpacing">
     <w:name w:val="No Spacing"/>
-    <w:link w:val="KeinLeerraumZchn"/>
+    <w:link w:val="NoSpacingChar"/>
     <w:uiPriority w:val="1"/>
     <w:qFormat/>
     <w:rsid w:val="00063784"/>
@@ -754,10 +918,10 @@
       <w:lang w:eastAsia="ja-JP"/>
     </w:rPr>
   </w:style>
-  <w:style w:type="character" w:customStyle="1" w:styleId="KeinLeerraumZchn">
-    <w:name w:val="Kein Leerraum Zchn"/>
-    <w:basedOn w:val="Absatz-Standardschriftart"/>
-    <w:link w:val="KeinLeerraum"/>
+  <w:style w:type="character" w:customStyle="1" w:styleId="NoSpacingChar">
+    <w:name w:val="No Spacing Char"/>
+    <w:basedOn w:val="DefaultParagraphFont"/>
+    <w:link w:val="NoSpacing"/>
     <w:uiPriority w:val="1"/>
     <w:rsid w:val="00063784"/>
     <w:rPr>
@@ -765,10 +929,10 @@
       <w:lang w:eastAsia="ja-JP"/>
     </w:rPr>
   </w:style>
-  <w:style w:type="character" w:customStyle="1" w:styleId="berschrift1Zchn">
-    <w:name w:val="Überschrift 1 Zchn"/>
-    <w:basedOn w:val="Absatz-Standardschriftart"/>
-    <w:link w:val="berschrift1"/>
+  <w:style w:type="character" w:customStyle="1" w:styleId="Heading1Char">
+    <w:name w:val="Heading 1 Char"/>
+    <w:basedOn w:val="DefaultParagraphFont"/>
+    <w:link w:val="Heading1"/>
     <w:uiPriority w:val="9"/>
     <w:rsid w:val="001E3F08"/>
     <w:rPr>
@@ -780,11 +944,11 @@
       <w:szCs w:val="28"/>
     </w:rPr>
   </w:style>
-  <w:style w:type="paragraph" w:styleId="IntensivesZitat">
+  <w:style w:type="paragraph" w:styleId="IntenseQuote">
     <w:name w:val="Intense Quote"/>
-    <w:basedOn w:val="Standard"/>
-    <w:next w:val="Standard"/>
-    <w:link w:val="IntensivesZitatZchn"/>
+    <w:basedOn w:val="Normal"/>
+    <w:next w:val="Normal"/>
+    <w:link w:val="IntenseQuoteChar"/>
     <w:uiPriority w:val="30"/>
     <w:qFormat/>
     <w:rsid w:val="001E3F08"/>
@@ -803,10 +967,10 @@
       <w:color w:val="4F81BD" w:themeColor="accent1"/>
     </w:rPr>
   </w:style>
-  <w:style w:type="character" w:customStyle="1" w:styleId="IntensivesZitatZchn">
-    <w:name w:val="Intensives Zitat Zchn"/>
-    <w:basedOn w:val="Absatz-Standardschriftart"/>
-    <w:link w:val="IntensivesZitat"/>
+  <w:style w:type="character" w:customStyle="1" w:styleId="IntenseQuoteChar">
+    <w:name w:val="Intense Quote Char"/>
+    <w:basedOn w:val="DefaultParagraphFont"/>
+    <w:link w:val="IntenseQuote"/>
     <w:uiPriority w:val="30"/>
     <w:rsid w:val="001E3F08"/>
     <w:rPr>
@@ -817,11 +981,11 @@
       <w:color w:val="4F81BD" w:themeColor="accent1"/>
     </w:rPr>
   </w:style>
-  <w:style w:type="paragraph" w:styleId="Titel">
+  <w:style w:type="paragraph" w:styleId="Title">
     <w:name w:val="Title"/>
-    <w:basedOn w:val="Standard"/>
-    <w:next w:val="Standard"/>
-    <w:link w:val="TitelZchn"/>
+    <w:basedOn w:val="Normal"/>
+    <w:next w:val="Normal"/>
+    <w:link w:val="TitleChar"/>
     <w:uiPriority w:val="10"/>
     <w:qFormat/>
     <w:rsid w:val="001E3F08"/>
@@ -841,10 +1005,10 @@
       <w:szCs w:val="52"/>
     </w:rPr>
   </w:style>
-  <w:style w:type="character" w:customStyle="1" w:styleId="TitelZchn">
-    <w:name w:val="Titel Zchn"/>
-    <w:basedOn w:val="Absatz-Standardschriftart"/>
-    <w:link w:val="Titel"/>
+  <w:style w:type="character" w:customStyle="1" w:styleId="TitleChar">
+    <w:name w:val="Title Char"/>
+    <w:basedOn w:val="DefaultParagraphFont"/>
+    <w:link w:val="Title"/>
     <w:uiPriority w:val="10"/>
     <w:rsid w:val="001E3F08"/>
     <w:rPr>
@@ -856,10 +1020,10 @@
       <w:szCs w:val="52"/>
     </w:rPr>
   </w:style>
-  <w:style w:type="paragraph" w:styleId="Inhaltsverzeichnisberschrift">
+  <w:style w:type="paragraph" w:styleId="TOCHeading">
     <w:name w:val="TOC Heading"/>
-    <w:basedOn w:val="berschrift1"/>
-    <w:next w:val="Standard"/>
+    <w:basedOn w:val="Heading1"/>
+    <w:next w:val="Normal"/>
     <w:uiPriority w:val="39"/>
     <w:semiHidden/>
     <w:unhideWhenUsed/>
@@ -872,10 +1036,10 @@
       <w:lang w:eastAsia="ja-JP"/>
     </w:rPr>
   </w:style>
-  <w:style w:type="paragraph" w:styleId="Verzeichnis1">
+  <w:style w:type="paragraph" w:styleId="TOC1">
     <w:name w:val="toc 1"/>
-    <w:basedOn w:val="Standard"/>
-    <w:next w:val="Standard"/>
+    <w:basedOn w:val="Normal"/>
+    <w:next w:val="Normal"/>
     <w:autoRedefine/>
     <w:uiPriority w:val="39"/>
     <w:unhideWhenUsed/>
@@ -887,7 +1051,7 @@
   </w:style>
   <w:style w:type="character" w:styleId="Hyperlink">
     <w:name w:val="Hyperlink"/>
-    <w:basedOn w:val="Absatz-Standardschriftart"/>
+    <w:basedOn w:val="DefaultParagraphFont"/>
     <w:uiPriority w:val="99"/>
     <w:unhideWhenUsed/>
     <w:rsid w:val="003451C4"/>
@@ -896,11 +1060,11 @@
       <w:u w:val="single"/>
     </w:rPr>
   </w:style>
-  <w:style w:type="paragraph" w:styleId="Untertitel">
+  <w:style w:type="paragraph" w:styleId="Subtitle">
     <w:name w:val="Subtitle"/>
-    <w:basedOn w:val="Standard"/>
-    <w:next w:val="Standard"/>
-    <w:link w:val="UntertitelZchn"/>
+    <w:basedOn w:val="Normal"/>
+    <w:next w:val="Normal"/>
+    <w:link w:val="SubtitleChar"/>
     <w:uiPriority w:val="11"/>
     <w:qFormat/>
     <w:rsid w:val="008041E6"/>
@@ -919,10 +1083,10 @@
       <w:szCs w:val="24"/>
     </w:rPr>
   </w:style>
-  <w:style w:type="character" w:customStyle="1" w:styleId="UntertitelZchn">
-    <w:name w:val="Untertitel Zchn"/>
-    <w:basedOn w:val="Absatz-Standardschriftart"/>
-    <w:link w:val="Untertitel"/>
+  <w:style w:type="character" w:customStyle="1" w:styleId="SubtitleChar">
+    <w:name w:val="Subtitle Char"/>
+    <w:basedOn w:val="DefaultParagraphFont"/>
+    <w:link w:val="Subtitle"/>
     <w:uiPriority w:val="11"/>
     <w:rsid w:val="008041E6"/>
     <w:rPr>
@@ -935,10 +1099,10 @@
       <w:szCs w:val="24"/>
     </w:rPr>
   </w:style>
-  <w:style w:type="character" w:customStyle="1" w:styleId="berschrift2Zchn">
-    <w:name w:val="Überschrift 2 Zchn"/>
-    <w:basedOn w:val="Absatz-Standardschriftart"/>
-    <w:link w:val="berschrift2"/>
+  <w:style w:type="character" w:customStyle="1" w:styleId="Heading2Char">
+    <w:name w:val="Heading 2 Char"/>
+    <w:basedOn w:val="DefaultParagraphFont"/>
+    <w:link w:val="Heading2"/>
     <w:uiPriority w:val="9"/>
     <w:rsid w:val="008041E6"/>
     <w:rPr>
@@ -950,10 +1114,10 @@
       <w:szCs w:val="26"/>
     </w:rPr>
   </w:style>
-  <w:style w:type="character" w:customStyle="1" w:styleId="berschrift3Zchn">
-    <w:name w:val="Überschrift 3 Zchn"/>
-    <w:basedOn w:val="Absatz-Standardschriftart"/>
-    <w:link w:val="berschrift3"/>
+  <w:style w:type="character" w:customStyle="1" w:styleId="Heading3Char">
+    <w:name w:val="Heading 3 Char"/>
+    <w:basedOn w:val="DefaultParagraphFont"/>
+    <w:link w:val="Heading3"/>
     <w:uiPriority w:val="9"/>
     <w:rsid w:val="008041E6"/>
     <w:rPr>
@@ -963,10 +1127,10 @@
       <w:color w:val="4F81BD" w:themeColor="accent1"/>
     </w:rPr>
   </w:style>
-  <w:style w:type="paragraph" w:styleId="Verzeichnis3">
+  <w:style w:type="paragraph" w:styleId="TOC3">
     <w:name w:val="toc 3"/>
-    <w:basedOn w:val="Standard"/>
-    <w:next w:val="Standard"/>
+    <w:basedOn w:val="Normal"/>
+    <w:next w:val="Normal"/>
     <w:autoRedefine/>
     <w:uiPriority w:val="39"/>
     <w:unhideWhenUsed/>
@@ -977,9 +1141,9 @@
       <w:ind w:left="440"/>
     </w:pPr>
   </w:style>
-  <w:style w:type="character" w:styleId="SchwacherVerweis">
+  <w:style w:type="character" w:styleId="SubtleReference">
     <w:name w:val="Subtle Reference"/>
-    <w:basedOn w:val="Absatz-Standardschriftart"/>
+    <w:basedOn w:val="DefaultParagraphFont"/>
     <w:uiPriority w:val="31"/>
     <w:qFormat/>
     <w:rsid w:val="00AA6E85"/>
@@ -989,9 +1153,9 @@
       <w:u w:val="single"/>
     </w:rPr>
   </w:style>
-  <w:style w:type="table" w:styleId="Tabellenraster">
+  <w:style w:type="table" w:styleId="TableGrid">
     <w:name w:val="Table Grid"/>
-    <w:basedOn w:val="NormaleTabelle"/>
+    <w:basedOn w:val="TableNormal"/>
     <w:uiPriority w:val="59"/>
     <w:rsid w:val="001F6E64"/>
     <w:pPr>
@@ -1015,9 +1179,9 @@
       </w:tblCellMar>
     </w:tblPr>
   </w:style>
-  <w:style w:type="table" w:styleId="HelleListe">
+  <w:style w:type="table" w:styleId="LightList">
     <w:name w:val="Light List"/>
-    <w:basedOn w:val="NormaleTabelle"/>
+    <w:basedOn w:val="TableNormal"/>
     <w:uiPriority w:val="61"/>
     <w:rsid w:val="001F6E64"/>
     <w:pPr>
@@ -1107,9 +1271,9 @@
       </w:tcPr>
     </w:tblStylePr>
   </w:style>
-  <w:style w:type="table" w:styleId="HelleSchattierung">
+  <w:style w:type="table" w:styleId="LightShading">
     <w:name w:val="Light Shading"/>
-    <w:basedOn w:val="NormaleTabelle"/>
+    <w:basedOn w:val="TableNormal"/>
     <w:uiPriority w:val="60"/>
     <w:rsid w:val="001F6E64"/>
     <w:pPr>
@@ -1210,9 +1374,9 @@
       </w:tcPr>
     </w:tblStylePr>
   </w:style>
-  <w:style w:type="character" w:styleId="Fett">
+  <w:style w:type="character" w:styleId="Strong">
     <w:name w:val="Strong"/>
-    <w:basedOn w:val="Absatz-Standardschriftart"/>
+    <w:basedOn w:val="DefaultParagraphFont"/>
     <w:uiPriority w:val="22"/>
     <w:qFormat/>
     <w:rsid w:val="001A0051"/>
@@ -1221,10 +1385,10 @@
       <w:bCs/>
     </w:rPr>
   </w:style>
-  <w:style w:type="paragraph" w:styleId="Verzeichnis2">
+  <w:style w:type="paragraph" w:styleId="TOC2">
     <w:name w:val="toc 2"/>
-    <w:basedOn w:val="Standard"/>
-    <w:next w:val="Standard"/>
+    <w:basedOn w:val="Normal"/>
+    <w:next w:val="Normal"/>
     <w:autoRedefine/>
     <w:uiPriority w:val="39"/>
     <w:semiHidden/>
@@ -1241,10 +1405,10 @@
       <w:lang w:eastAsia="ja-JP"/>
     </w:rPr>
   </w:style>
-  <w:style w:type="character" w:customStyle="1" w:styleId="berschrift4Zchn">
-    <w:name w:val="Überschrift 4 Zchn"/>
-    <w:basedOn w:val="Absatz-Standardschriftart"/>
-    <w:link w:val="berschrift4"/>
+  <w:style w:type="character" w:customStyle="1" w:styleId="Heading4Char">
+    <w:name w:val="Heading 4 Char"/>
+    <w:basedOn w:val="DefaultParagraphFont"/>
+    <w:link w:val="Heading4"/>
     <w:uiPriority w:val="9"/>
     <w:rsid w:val="0062360D"/>
     <w:rPr>
@@ -1256,9 +1420,9 @@
       <w:color w:val="4F81BD" w:themeColor="accent1"/>
     </w:rPr>
   </w:style>
-  <w:style w:type="paragraph" w:styleId="Listenabsatz">
+  <w:style w:type="paragraph" w:styleId="ListParagraph">
     <w:name w:val="List Paragraph"/>
-    <w:basedOn w:val="Standard"/>
+    <w:basedOn w:val="Normal"/>
     <w:uiPriority w:val="34"/>
     <w:qFormat/>
     <w:rsid w:val="00EF7E39"/>
@@ -1267,9 +1431,9 @@
       <w:contextualSpacing/>
     </w:pPr>
   </w:style>
-  <w:style w:type="character" w:styleId="Hervorhebung">
+  <w:style w:type="character" w:styleId="Emphasis">
     <w:name w:val="Emphasis"/>
-    <w:basedOn w:val="Absatz-Standardschriftart"/>
+    <w:basedOn w:val="DefaultParagraphFont"/>
     <w:uiPriority w:val="20"/>
     <w:qFormat/>
     <w:rsid w:val="006A7B5C"/>
@@ -1437,7 +1601,7 @@
     <w:lsdException w:name="Bibliography" w:uiPriority="37"/>
     <w:lsdException w:name="TOC Heading" w:uiPriority="39" w:qFormat="1"/>
   </w:latentStyles>
-  <w:style w:type="paragraph" w:default="1" w:styleId="Standard">
+  <w:style w:type="paragraph" w:default="1" w:styleId="Normal">
     <w:name w:val="Normal"/>
     <w:qFormat/>
     <w:rsid w:val="00AA6E85"/>
@@ -1445,11 +1609,11 @@
       <w:jc w:val="both"/>
     </w:pPr>
   </w:style>
-  <w:style w:type="paragraph" w:styleId="berschrift1">
+  <w:style w:type="paragraph" w:styleId="Heading1">
     <w:name w:val="heading 1"/>
-    <w:basedOn w:val="Standard"/>
-    <w:next w:val="Standard"/>
-    <w:link w:val="berschrift1Zchn"/>
+    <w:basedOn w:val="Normal"/>
+    <w:next w:val="Normal"/>
+    <w:link w:val="Heading1Char"/>
     <w:uiPriority w:val="9"/>
     <w:qFormat/>
     <w:rsid w:val="001E3F08"/>
@@ -1468,11 +1632,11 @@
       <w:szCs w:val="28"/>
     </w:rPr>
   </w:style>
-  <w:style w:type="paragraph" w:styleId="berschrift2">
+  <w:style w:type="paragraph" w:styleId="Heading2">
     <w:name w:val="heading 2"/>
-    <w:basedOn w:val="Standard"/>
-    <w:next w:val="Standard"/>
-    <w:link w:val="berschrift2Zchn"/>
+    <w:basedOn w:val="Normal"/>
+    <w:next w:val="Normal"/>
+    <w:link w:val="Heading2Char"/>
     <w:uiPriority w:val="9"/>
     <w:unhideWhenUsed/>
     <w:qFormat/>
@@ -1492,11 +1656,11 @@
       <w:szCs w:val="26"/>
     </w:rPr>
   </w:style>
-  <w:style w:type="paragraph" w:styleId="berschrift3">
+  <w:style w:type="paragraph" w:styleId="Heading3">
     <w:name w:val="heading 3"/>
-    <w:basedOn w:val="Standard"/>
-    <w:next w:val="Standard"/>
-    <w:link w:val="berschrift3Zchn"/>
+    <w:basedOn w:val="Normal"/>
+    <w:next w:val="Normal"/>
+    <w:link w:val="Heading3Char"/>
     <w:uiPriority w:val="9"/>
     <w:unhideWhenUsed/>
     <w:qFormat/>
@@ -1514,11 +1678,11 @@
       <w:color w:val="4F81BD" w:themeColor="accent1"/>
     </w:rPr>
   </w:style>
-  <w:style w:type="paragraph" w:styleId="berschrift4">
+  <w:style w:type="paragraph" w:styleId="Heading4">
     <w:name w:val="heading 4"/>
-    <w:basedOn w:val="Standard"/>
-    <w:next w:val="Standard"/>
-    <w:link w:val="berschrift4Zchn"/>
+    <w:basedOn w:val="Normal"/>
+    <w:next w:val="Normal"/>
+    <w:link w:val="Heading4Char"/>
     <w:uiPriority w:val="9"/>
     <w:unhideWhenUsed/>
     <w:qFormat/>
@@ -1538,13 +1702,13 @@
       <w:color w:val="4F81BD" w:themeColor="accent1"/>
     </w:rPr>
   </w:style>
-  <w:style w:type="character" w:default="1" w:styleId="Absatz-Standardschriftart">
+  <w:style w:type="character" w:default="1" w:styleId="DefaultParagraphFont">
     <w:name w:val="Default Paragraph Font"/>
     <w:uiPriority w:val="1"/>
     <w:semiHidden/>
     <w:unhideWhenUsed/>
   </w:style>
-  <w:style w:type="table" w:default="1" w:styleId="NormaleTabelle">
+  <w:style w:type="table" w:default="1" w:styleId="TableNormal">
     <w:name w:val="Normal Table"/>
     <w:uiPriority w:val="99"/>
     <w:semiHidden/>
@@ -1559,16 +1723,16 @@
       </w:tblCellMar>
     </w:tblPr>
   </w:style>
-  <w:style w:type="numbering" w:default="1" w:styleId="KeineListe">
+  <w:style w:type="numbering" w:default="1" w:styleId="NoList">
     <w:name w:val="No List"/>
     <w:uiPriority w:val="99"/>
     <w:semiHidden/>
     <w:unhideWhenUsed/>
   </w:style>
-  <w:style w:type="paragraph" w:styleId="Kopfzeile">
+  <w:style w:type="paragraph" w:styleId="Header">
     <w:name w:val="header"/>
-    <w:basedOn w:val="Standard"/>
-    <w:link w:val="KopfzeileZchn"/>
+    <w:basedOn w:val="Normal"/>
+    <w:link w:val="HeaderChar"/>
     <w:uiPriority w:val="99"/>
     <w:unhideWhenUsed/>
     <w:rsid w:val="00063784"/>
@@ -1580,17 +1744,17 @@
       <w:spacing w:after="0" w:line="240" w:lineRule="auto"/>
     </w:pPr>
   </w:style>
-  <w:style w:type="character" w:customStyle="1" w:styleId="KopfzeileZchn">
-    <w:name w:val="Kopfzeile Zchn"/>
-    <w:basedOn w:val="Absatz-Standardschriftart"/>
-    <w:link w:val="Kopfzeile"/>
+  <w:style w:type="character" w:customStyle="1" w:styleId="HeaderChar">
+    <w:name w:val="Header Char"/>
+    <w:basedOn w:val="DefaultParagraphFont"/>
+    <w:link w:val="Header"/>
     <w:uiPriority w:val="99"/>
     <w:rsid w:val="00063784"/>
   </w:style>
-  <w:style w:type="paragraph" w:styleId="Fuzeile">
+  <w:style w:type="paragraph" w:styleId="Footer">
     <w:name w:val="footer"/>
-    <w:basedOn w:val="Standard"/>
-    <w:link w:val="FuzeileZchn"/>
+    <w:basedOn w:val="Normal"/>
+    <w:link w:val="FooterChar"/>
     <w:uiPriority w:val="99"/>
     <w:unhideWhenUsed/>
     <w:rsid w:val="00063784"/>
@@ -1602,17 +1766,17 @@
       <w:spacing w:after="0" w:line="240" w:lineRule="auto"/>
     </w:pPr>
   </w:style>
-  <w:style w:type="character" w:customStyle="1" w:styleId="FuzeileZchn">
-    <w:name w:val="Fußzeile Zchn"/>
-    <w:basedOn w:val="Absatz-Standardschriftart"/>
-    <w:link w:val="Fuzeile"/>
+  <w:style w:type="character" w:customStyle="1" w:styleId="FooterChar">
+    <w:name w:val="Footer Char"/>
+    <w:basedOn w:val="DefaultParagraphFont"/>
+    <w:link w:val="Footer"/>
     <w:uiPriority w:val="99"/>
     <w:rsid w:val="00063784"/>
   </w:style>
-  <w:style w:type="paragraph" w:styleId="Sprechblasentext">
+  <w:style w:type="paragraph" w:styleId="BalloonText">
     <w:name w:val="Balloon Text"/>
-    <w:basedOn w:val="Standard"/>
-    <w:link w:val="SprechblasentextZchn"/>
+    <w:basedOn w:val="Normal"/>
+    <w:link w:val="BalloonTextChar"/>
     <w:uiPriority w:val="99"/>
     <w:semiHidden/>
     <w:unhideWhenUsed/>
@@ -1626,10 +1790,10 @@
       <w:szCs w:val="16"/>
     </w:rPr>
   </w:style>
-  <w:style w:type="character" w:customStyle="1" w:styleId="SprechblasentextZchn">
-    <w:name w:val="Sprechblasentext Zchn"/>
-    <w:basedOn w:val="Absatz-Standardschriftart"/>
-    <w:link w:val="Sprechblasentext"/>
+  <w:style w:type="character" w:customStyle="1" w:styleId="BalloonTextChar">
+    <w:name w:val="Balloon Text Char"/>
+    <w:basedOn w:val="DefaultParagraphFont"/>
+    <w:link w:val="BalloonText"/>
     <w:uiPriority w:val="99"/>
     <w:semiHidden/>
     <w:rsid w:val="00063784"/>
@@ -1639,17 +1803,17 @@
       <w:szCs w:val="16"/>
     </w:rPr>
   </w:style>
-  <w:style w:type="character" w:styleId="Zeilennummer">
+  <w:style w:type="character" w:styleId="LineNumber">
     <w:name w:val="line number"/>
-    <w:basedOn w:val="Absatz-Standardschriftart"/>
+    <w:basedOn w:val="DefaultParagraphFont"/>
     <w:uiPriority w:val="99"/>
     <w:semiHidden/>
     <w:unhideWhenUsed/>
     <w:rsid w:val="00063784"/>
   </w:style>
-  <w:style w:type="paragraph" w:styleId="KeinLeerraum">
+  <w:style w:type="paragraph" w:styleId="NoSpacing">
     <w:name w:val="No Spacing"/>
-    <w:link w:val="KeinLeerraumZchn"/>
+    <w:link w:val="NoSpacingChar"/>
     <w:uiPriority w:val="1"/>
     <w:qFormat/>
     <w:rsid w:val="00063784"/>
@@ -1661,10 +1825,10 @@
       <w:lang w:eastAsia="ja-JP"/>
     </w:rPr>
   </w:style>
-  <w:style w:type="character" w:customStyle="1" w:styleId="KeinLeerraumZchn">
-    <w:name w:val="Kein Leerraum Zchn"/>
-    <w:basedOn w:val="Absatz-Standardschriftart"/>
-    <w:link w:val="KeinLeerraum"/>
+  <w:style w:type="character" w:customStyle="1" w:styleId="NoSpacingChar">
+    <w:name w:val="No Spacing Char"/>
+    <w:basedOn w:val="DefaultParagraphFont"/>
+    <w:link w:val="NoSpacing"/>
     <w:uiPriority w:val="1"/>
     <w:rsid w:val="00063784"/>
     <w:rPr>
@@ -1672,10 +1836,10 @@
       <w:lang w:eastAsia="ja-JP"/>
     </w:rPr>
   </w:style>
-  <w:style w:type="character" w:customStyle="1" w:styleId="berschrift1Zchn">
-    <w:name w:val="Überschrift 1 Zchn"/>
-    <w:basedOn w:val="Absatz-Standardschriftart"/>
-    <w:link w:val="berschrift1"/>
+  <w:style w:type="character" w:customStyle="1" w:styleId="Heading1Char">
+    <w:name w:val="Heading 1 Char"/>
+    <w:basedOn w:val="DefaultParagraphFont"/>
+    <w:link w:val="Heading1"/>
     <w:uiPriority w:val="9"/>
     <w:rsid w:val="001E3F08"/>
     <w:rPr>
@@ -1687,11 +1851,11 @@
       <w:szCs w:val="28"/>
     </w:rPr>
   </w:style>
-  <w:style w:type="paragraph" w:styleId="IntensivesZitat">
+  <w:style w:type="paragraph" w:styleId="IntenseQuote">
     <w:name w:val="Intense Quote"/>
-    <w:basedOn w:val="Standard"/>
-    <w:next w:val="Standard"/>
-    <w:link w:val="IntensivesZitatZchn"/>
+    <w:basedOn w:val="Normal"/>
+    <w:next w:val="Normal"/>
+    <w:link w:val="IntenseQuoteChar"/>
     <w:uiPriority w:val="30"/>
     <w:qFormat/>
     <w:rsid w:val="001E3F08"/>
@@ -1710,10 +1874,10 @@
       <w:color w:val="4F81BD" w:themeColor="accent1"/>
     </w:rPr>
   </w:style>
-  <w:style w:type="character" w:customStyle="1" w:styleId="IntensivesZitatZchn">
-    <w:name w:val="Intensives Zitat Zchn"/>
-    <w:basedOn w:val="Absatz-Standardschriftart"/>
-    <w:link w:val="IntensivesZitat"/>
+  <w:style w:type="character" w:customStyle="1" w:styleId="IntenseQuoteChar">
+    <w:name w:val="Intense Quote Char"/>
+    <w:basedOn w:val="DefaultParagraphFont"/>
+    <w:link w:val="IntenseQuote"/>
     <w:uiPriority w:val="30"/>
     <w:rsid w:val="001E3F08"/>
     <w:rPr>
@@ -1724,11 +1888,11 @@
       <w:color w:val="4F81BD" w:themeColor="accent1"/>
     </w:rPr>
   </w:style>
-  <w:style w:type="paragraph" w:styleId="Titel">
+  <w:style w:type="paragraph" w:styleId="Title">
     <w:name w:val="Title"/>
-    <w:basedOn w:val="Standard"/>
-    <w:next w:val="Standard"/>
-    <w:link w:val="TitelZchn"/>
+    <w:basedOn w:val="Normal"/>
+    <w:next w:val="Normal"/>
+    <w:link w:val="TitleChar"/>
     <w:uiPriority w:val="10"/>
     <w:qFormat/>
     <w:rsid w:val="001E3F08"/>
@@ -1748,10 +1912,10 @@
       <w:szCs w:val="52"/>
     </w:rPr>
   </w:style>
-  <w:style w:type="character" w:customStyle="1" w:styleId="TitelZchn">
-    <w:name w:val="Titel Zchn"/>
-    <w:basedOn w:val="Absatz-Standardschriftart"/>
-    <w:link w:val="Titel"/>
+  <w:style w:type="character" w:customStyle="1" w:styleId="TitleChar">
+    <w:name w:val="Title Char"/>
+    <w:basedOn w:val="DefaultParagraphFont"/>
+    <w:link w:val="Title"/>
     <w:uiPriority w:val="10"/>
     <w:rsid w:val="001E3F08"/>
     <w:rPr>
@@ -1763,10 +1927,10 @@
       <w:szCs w:val="52"/>
     </w:rPr>
   </w:style>
-  <w:style w:type="paragraph" w:styleId="Inhaltsverzeichnisberschrift">
+  <w:style w:type="paragraph" w:styleId="TOCHeading">
     <w:name w:val="TOC Heading"/>
-    <w:basedOn w:val="berschrift1"/>
-    <w:next w:val="Standard"/>
+    <w:basedOn w:val="Heading1"/>
+    <w:next w:val="Normal"/>
     <w:uiPriority w:val="39"/>
     <w:semiHidden/>
     <w:unhideWhenUsed/>
@@ -1779,10 +1943,10 @@
       <w:lang w:eastAsia="ja-JP"/>
     </w:rPr>
   </w:style>
-  <w:style w:type="paragraph" w:styleId="Verzeichnis1">
+  <w:style w:type="paragraph" w:styleId="TOC1">
     <w:name w:val="toc 1"/>
-    <w:basedOn w:val="Standard"/>
-    <w:next w:val="Standard"/>
+    <w:basedOn w:val="Normal"/>
+    <w:next w:val="Normal"/>
     <w:autoRedefine/>
     <w:uiPriority w:val="39"/>
     <w:unhideWhenUsed/>
@@ -1794,7 +1958,7 @@
   </w:style>
   <w:style w:type="character" w:styleId="Hyperlink">
     <w:name w:val="Hyperlink"/>
-    <w:basedOn w:val="Absatz-Standardschriftart"/>
+    <w:basedOn w:val="DefaultParagraphFont"/>
     <w:uiPriority w:val="99"/>
     <w:unhideWhenUsed/>
     <w:rsid w:val="003451C4"/>
@@ -1803,11 +1967,11 @@
       <w:u w:val="single"/>
     </w:rPr>
   </w:style>
-  <w:style w:type="paragraph" w:styleId="Untertitel">
+  <w:style w:type="paragraph" w:styleId="Subtitle">
     <w:name w:val="Subtitle"/>
-    <w:basedOn w:val="Standard"/>
-    <w:next w:val="Standard"/>
-    <w:link w:val="UntertitelZchn"/>
+    <w:basedOn w:val="Normal"/>
+    <w:next w:val="Normal"/>
+    <w:link w:val="SubtitleChar"/>
     <w:uiPriority w:val="11"/>
     <w:qFormat/>
     <w:rsid w:val="008041E6"/>
@@ -1826,10 +1990,10 @@
       <w:szCs w:val="24"/>
     </w:rPr>
   </w:style>
-  <w:style w:type="character" w:customStyle="1" w:styleId="UntertitelZchn">
-    <w:name w:val="Untertitel Zchn"/>
-    <w:basedOn w:val="Absatz-Standardschriftart"/>
-    <w:link w:val="Untertitel"/>
+  <w:style w:type="character" w:customStyle="1" w:styleId="SubtitleChar">
+    <w:name w:val="Subtitle Char"/>
+    <w:basedOn w:val="DefaultParagraphFont"/>
+    <w:link w:val="Subtitle"/>
     <w:uiPriority w:val="11"/>
     <w:rsid w:val="008041E6"/>
     <w:rPr>
@@ -1842,10 +2006,10 @@
       <w:szCs w:val="24"/>
     </w:rPr>
   </w:style>
-  <w:style w:type="character" w:customStyle="1" w:styleId="berschrift2Zchn">
-    <w:name w:val="Überschrift 2 Zchn"/>
-    <w:basedOn w:val="Absatz-Standardschriftart"/>
-    <w:link w:val="berschrift2"/>
+  <w:style w:type="character" w:customStyle="1" w:styleId="Heading2Char">
+    <w:name w:val="Heading 2 Char"/>
+    <w:basedOn w:val="DefaultParagraphFont"/>
+    <w:link w:val="Heading2"/>
     <w:uiPriority w:val="9"/>
     <w:rsid w:val="008041E6"/>
     <w:rPr>
@@ -1857,10 +2021,10 @@
       <w:szCs w:val="26"/>
     </w:rPr>
   </w:style>
-  <w:style w:type="character" w:customStyle="1" w:styleId="berschrift3Zchn">
-    <w:name w:val="Überschrift 3 Zchn"/>
-    <w:basedOn w:val="Absatz-Standardschriftart"/>
-    <w:link w:val="berschrift3"/>
+  <w:style w:type="character" w:customStyle="1" w:styleId="Heading3Char">
+    <w:name w:val="Heading 3 Char"/>
+    <w:basedOn w:val="DefaultParagraphFont"/>
+    <w:link w:val="Heading3"/>
     <w:uiPriority w:val="9"/>
     <w:rsid w:val="008041E6"/>
     <w:rPr>
@@ -1870,10 +2034,10 @@
       <w:color w:val="4F81BD" w:themeColor="accent1"/>
     </w:rPr>
   </w:style>
-  <w:style w:type="paragraph" w:styleId="Verzeichnis3">
+  <w:style w:type="paragraph" w:styleId="TOC3">
     <w:name w:val="toc 3"/>
-    <w:basedOn w:val="Standard"/>
-    <w:next w:val="Standard"/>
+    <w:basedOn w:val="Normal"/>
+    <w:next w:val="Normal"/>
     <w:autoRedefine/>
     <w:uiPriority w:val="39"/>
     <w:unhideWhenUsed/>
@@ -1884,9 +2048,9 @@
       <w:ind w:left="440"/>
     </w:pPr>
   </w:style>
-  <w:style w:type="character" w:styleId="SchwacherVerweis">
+  <w:style w:type="character" w:styleId="SubtleReference">
     <w:name w:val="Subtle Reference"/>
-    <w:basedOn w:val="Absatz-Standardschriftart"/>
+    <w:basedOn w:val="DefaultParagraphFont"/>
     <w:uiPriority w:val="31"/>
     <w:qFormat/>
     <w:rsid w:val="00AA6E85"/>
@@ -1896,9 +2060,9 @@
       <w:u w:val="single"/>
     </w:rPr>
   </w:style>
-  <w:style w:type="table" w:styleId="Tabellenraster">
+  <w:style w:type="table" w:styleId="TableGrid">
     <w:name w:val="Table Grid"/>
-    <w:basedOn w:val="NormaleTabelle"/>
+    <w:basedOn w:val="TableNormal"/>
     <w:uiPriority w:val="59"/>
     <w:rsid w:val="001F6E64"/>
     <w:pPr>
@@ -1922,9 +2086,9 @@
       </w:tblCellMar>
     </w:tblPr>
   </w:style>
-  <w:style w:type="table" w:styleId="HelleListe">
+  <w:style w:type="table" w:styleId="LightList">
     <w:name w:val="Light List"/>
-    <w:basedOn w:val="NormaleTabelle"/>
+    <w:basedOn w:val="TableNormal"/>
     <w:uiPriority w:val="61"/>
     <w:rsid w:val="001F6E64"/>
     <w:pPr>
@@ -2014,9 +2178,9 @@
       </w:tcPr>
     </w:tblStylePr>
   </w:style>
-  <w:style w:type="table" w:styleId="HelleSchattierung">
+  <w:style w:type="table" w:styleId="LightShading">
     <w:name w:val="Light Shading"/>
-    <w:basedOn w:val="NormaleTabelle"/>
+    <w:basedOn w:val="TableNormal"/>
     <w:uiPriority w:val="60"/>
     <w:rsid w:val="001F6E64"/>
     <w:pPr>
@@ -2117,9 +2281,9 @@
       </w:tcPr>
     </w:tblStylePr>
   </w:style>
-  <w:style w:type="character" w:styleId="Fett">
+  <w:style w:type="character" w:styleId="Strong">
     <w:name w:val="Strong"/>
-    <w:basedOn w:val="Absatz-Standardschriftart"/>
+    <w:basedOn w:val="DefaultParagraphFont"/>
     <w:uiPriority w:val="22"/>
     <w:qFormat/>
     <w:rsid w:val="001A0051"/>
@@ -2128,10 +2292,10 @@
       <w:bCs/>
     </w:rPr>
   </w:style>
-  <w:style w:type="paragraph" w:styleId="Verzeichnis2">
+  <w:style w:type="paragraph" w:styleId="TOC2">
     <w:name w:val="toc 2"/>
-    <w:basedOn w:val="Standard"/>
-    <w:next w:val="Standard"/>
+    <w:basedOn w:val="Normal"/>
+    <w:next w:val="Normal"/>
     <w:autoRedefine/>
     <w:uiPriority w:val="39"/>
     <w:semiHidden/>
@@ -2148,10 +2312,10 @@
       <w:lang w:eastAsia="ja-JP"/>
     </w:rPr>
   </w:style>
-  <w:style w:type="character" w:customStyle="1" w:styleId="berschrift4Zchn">
-    <w:name w:val="Überschrift 4 Zchn"/>
-    <w:basedOn w:val="Absatz-Standardschriftart"/>
-    <w:link w:val="berschrift4"/>
+  <w:style w:type="character" w:customStyle="1" w:styleId="Heading4Char">
+    <w:name w:val="Heading 4 Char"/>
+    <w:basedOn w:val="DefaultParagraphFont"/>
+    <w:link w:val="Heading4"/>
     <w:uiPriority w:val="9"/>
     <w:rsid w:val="0062360D"/>
     <w:rPr>
@@ -2163,9 +2327,9 @@
       <w:color w:val="4F81BD" w:themeColor="accent1"/>
     </w:rPr>
   </w:style>
-  <w:style w:type="paragraph" w:styleId="Listenabsatz">
+  <w:style w:type="paragraph" w:styleId="ListParagraph">
     <w:name w:val="List Paragraph"/>
-    <w:basedOn w:val="Standard"/>
+    <w:basedOn w:val="Normal"/>
     <w:uiPriority w:val="34"/>
     <w:qFormat/>
     <w:rsid w:val="00EF7E39"/>
@@ -2174,9 +2338,9 @@
       <w:contextualSpacing/>
     </w:pPr>
   </w:style>
-  <w:style w:type="character" w:styleId="Hervorhebung">
+  <w:style w:type="character" w:styleId="Emphasis">
     <w:name w:val="Emphasis"/>
-    <w:basedOn w:val="Absatz-Standardschriftart"/>
+    <w:basedOn w:val="DefaultParagraphFont"/>
     <w:uiPriority w:val="20"/>
     <w:qFormat/>
     <w:rsid w:val="006A7B5C"/>
@@ -2497,7 +2661,7 @@
 </file>
 
 <file path=customXml/itemProps2.xml><?xml version="1.0" encoding="utf-8"?>
-<ds:datastoreItem xmlns:ds="http://schemas.openxmlformats.org/officeDocument/2006/customXml" ds:itemID="{0746A944-7B99-47C0-95E7-C882FE4F857A}">
+<ds:datastoreItem xmlns:ds="http://schemas.openxmlformats.org/officeDocument/2006/customXml" ds:itemID="{521AEED4-F3B2-4A55-A704-D357F23886A6}">
   <ds:schemaRefs>
     <ds:schemaRef ds:uri="http://schemas.openxmlformats.org/officeDocument/2006/bibliography"/>
   </ds:schemaRefs>

</xml_diff>